<commit_message>
7 8 9 10 11 12 added
</commit_message>
<xml_diff>
--- a/Assignment 3/Assignment 3.docx
+++ b/Assignment 3/Assignment 3.docx
@@ -846,10 +846,10 @@
             <v:path o:extrusionok="f" gradientshapeok="t" o:connecttype="rect"/>
             <o:lock v:ext="edit" aspectratio="t"/>
           </v:shapetype>
-          <v:shape id="_x0000_i1071" type="#_x0000_t75" style="width:199.4pt;height:389.55pt" o:ole="">
+          <v:shape id="_x0000_i1025" type="#_x0000_t75" style="width:199.2pt;height:389.4pt" o:ole="">
             <v:imagedata r:id="rId9" o:title=""/>
           </v:shape>
-          <o:OLEObject Type="Embed" ProgID="Excel.Sheet.12" ShapeID="_x0000_i1071" DrawAspect="Content" ObjectID="_1758058810" r:id="rId10"/>
+          <o:OLEObject Type="Embed" ProgID="Excel.Sheet.12" ShapeID="_x0000_i1025" DrawAspect="Content" ObjectID="_1758138720" r:id="rId10"/>
         </w:object>
       </w:r>
     </w:p>
@@ -1212,10 +1212,10 @@
           <w:szCs w:val="24"/>
         </w:rPr>
         <w:drawing>
-          <wp:inline distT="0" distB="0" distL="0" distR="0" wp14:anchorId="3D9F34C0" wp14:editId="0838A422">
+          <wp:inline distT="0" distB="0" distL="0" distR="0" wp14:anchorId="3F21EB77" wp14:editId="3F316514">
             <wp:extent cx="5486400" cy="3200400"/>
             <wp:effectExtent l="0" t="0" r="0" b="0"/>
-            <wp:docPr id="369701095" name="Chart 1"/>
+            <wp:docPr id="249827398" name="Chart 1"/>
             <wp:cNvGraphicFramePr/>
             <a:graphic xmlns:a="http://schemas.openxmlformats.org/drawingml/2006/main">
               <a:graphicData uri="http://schemas.openxmlformats.org/drawingml/2006/chart">
@@ -1226,8 +1226,6 @@
         </w:drawing>
       </w:r>
     </w:p>
-    <w:bookmarkStart w:id="1" w:name="_MON_1756126600"/>
-    <w:bookmarkEnd w:id="1"/>
     <w:p>
       <w:pPr>
         <w:spacing w:after="120"/>
@@ -1239,18 +1237,32 @@
           <w:szCs w:val="24"/>
         </w:rPr>
       </w:pPr>
-      <w:r>
-        <w:rPr>
-          <w:rFonts w:ascii="Cambria" w:eastAsia="Cambria" w:hAnsi="Cambria" w:cs="Cambria"/>
-          <w:b/>
-          <w:sz w:val="24"/>
-          <w:szCs w:val="24"/>
-        </w:rPr>
-        <w:object w:dxaOrig="4716" w:dyaOrig="1740" w14:anchorId="73E44BA8">
-          <v:shape id="_x0000_i1026" type="#_x0000_t75" style="width:235.85pt;height:87.25pt" o:ole="">
+    </w:p>
+    <w:bookmarkStart w:id="1" w:name="_MON_1758138536"/>
+    <w:bookmarkEnd w:id="1"/>
+    <w:p>
+      <w:pPr>
+        <w:spacing w:after="120"/>
+        <w:jc w:val="center"/>
+        <w:rPr>
+          <w:rFonts w:ascii="Cambria" w:eastAsia="Cambria" w:hAnsi="Cambria" w:cs="Cambria"/>
+          <w:b/>
+          <w:sz w:val="24"/>
+          <w:szCs w:val="24"/>
+        </w:rPr>
+      </w:pPr>
+      <w:r>
+        <w:rPr>
+          <w:rFonts w:ascii="Cambria" w:eastAsia="Cambria" w:hAnsi="Cambria" w:cs="Cambria"/>
+          <w:b/>
+          <w:sz w:val="24"/>
+          <w:szCs w:val="24"/>
+        </w:rPr>
+        <w:object w:dxaOrig="16254" w:dyaOrig="3789" w14:anchorId="0F8C2670">
+          <v:shape id="_x0000_i1046" type="#_x0000_t75" style="width:548.4pt;height:189.6pt" o:ole="">
             <v:imagedata r:id="rId13" o:title=""/>
           </v:shape>
-          <o:OLEObject Type="Embed" ProgID="Excel.Sheet.12" ShapeID="_x0000_i1026" DrawAspect="Content" ObjectID="_1758058811" r:id="rId14"/>
+          <o:OLEObject Type="Embed" ProgID="Excel.Sheet.12" ShapeID="_x0000_i1046" DrawAspect="Content" ObjectID="_1758138721" r:id="rId14"/>
         </w:object>
       </w:r>
     </w:p>
@@ -1272,7 +1284,6 @@
           <w:sz w:val="24"/>
           <w:szCs w:val="24"/>
         </w:rPr>
-        <w:lastRenderedPageBreak/>
         <w:t>Information and analysis:</w:t>
       </w:r>
     </w:p>
@@ -1423,13 +1434,158 @@
           <w:szCs w:val="24"/>
         </w:rPr>
       </w:pPr>
-      <w:r>
-        <w:rPr>
-          <w:rFonts w:ascii="Cambria" w:eastAsia="Cambria" w:hAnsi="Cambria" w:cs="Cambria"/>
-          <w:b/>
-          <w:sz w:val="24"/>
-          <w:szCs w:val="24"/>
-        </w:rPr>
+    </w:p>
+    <w:p>
+      <w:pPr>
+        <w:spacing w:after="240"/>
+        <w:jc w:val="both"/>
+        <w:rPr>
+          <w:rFonts w:ascii="Cambria" w:eastAsia="Cambria" w:hAnsi="Cambria" w:cs="Cambria"/>
+          <w:bCs/>
+          <w:sz w:val="24"/>
+          <w:szCs w:val="24"/>
+        </w:rPr>
+      </w:pPr>
+    </w:p>
+    <w:p>
+      <w:pPr>
+        <w:spacing w:after="240"/>
+        <w:jc w:val="both"/>
+        <w:rPr>
+          <w:rFonts w:ascii="Cambria" w:eastAsia="Cambria" w:hAnsi="Cambria" w:cs="Cambria"/>
+          <w:bCs/>
+          <w:sz w:val="24"/>
+          <w:szCs w:val="24"/>
+        </w:rPr>
+      </w:pPr>
+    </w:p>
+    <w:p>
+      <w:pPr>
+        <w:spacing w:after="240"/>
+        <w:jc w:val="both"/>
+        <w:rPr>
+          <w:rFonts w:ascii="Cambria" w:eastAsia="Cambria" w:hAnsi="Cambria" w:cs="Cambria"/>
+          <w:bCs/>
+          <w:sz w:val="24"/>
+          <w:szCs w:val="24"/>
+        </w:rPr>
+      </w:pPr>
+    </w:p>
+    <w:p>
+      <w:pPr>
+        <w:spacing w:after="240"/>
+        <w:jc w:val="both"/>
+        <w:rPr>
+          <w:rFonts w:ascii="Cambria" w:eastAsia="Cambria" w:hAnsi="Cambria" w:cs="Cambria"/>
+          <w:bCs/>
+          <w:sz w:val="24"/>
+          <w:szCs w:val="24"/>
+        </w:rPr>
+      </w:pPr>
+    </w:p>
+    <w:p>
+      <w:pPr>
+        <w:spacing w:after="240"/>
+        <w:jc w:val="both"/>
+        <w:rPr>
+          <w:rFonts w:ascii="Cambria" w:eastAsia="Cambria" w:hAnsi="Cambria" w:cs="Cambria"/>
+          <w:bCs/>
+          <w:sz w:val="24"/>
+          <w:szCs w:val="24"/>
+        </w:rPr>
+      </w:pPr>
+    </w:p>
+    <w:p>
+      <w:pPr>
+        <w:spacing w:after="240"/>
+        <w:jc w:val="both"/>
+        <w:rPr>
+          <w:rFonts w:ascii="Cambria" w:eastAsia="Cambria" w:hAnsi="Cambria" w:cs="Cambria"/>
+          <w:bCs/>
+          <w:sz w:val="24"/>
+          <w:szCs w:val="24"/>
+        </w:rPr>
+      </w:pPr>
+    </w:p>
+    <w:p>
+      <w:pPr>
+        <w:spacing w:after="240"/>
+        <w:jc w:val="both"/>
+        <w:rPr>
+          <w:rFonts w:ascii="Cambria" w:eastAsia="Cambria" w:hAnsi="Cambria" w:cs="Cambria"/>
+          <w:bCs/>
+          <w:sz w:val="24"/>
+          <w:szCs w:val="24"/>
+        </w:rPr>
+      </w:pPr>
+    </w:p>
+    <w:p>
+      <w:pPr>
+        <w:spacing w:after="240"/>
+        <w:jc w:val="both"/>
+        <w:rPr>
+          <w:rFonts w:ascii="Cambria" w:eastAsia="Cambria" w:hAnsi="Cambria" w:cs="Cambria"/>
+          <w:bCs/>
+          <w:sz w:val="24"/>
+          <w:szCs w:val="24"/>
+        </w:rPr>
+      </w:pPr>
+    </w:p>
+    <w:p>
+      <w:pPr>
+        <w:spacing w:after="240"/>
+        <w:jc w:val="both"/>
+        <w:rPr>
+          <w:rFonts w:ascii="Cambria" w:eastAsia="Cambria" w:hAnsi="Cambria" w:cs="Cambria"/>
+          <w:bCs/>
+          <w:sz w:val="24"/>
+          <w:szCs w:val="24"/>
+        </w:rPr>
+      </w:pPr>
+    </w:p>
+    <w:p>
+      <w:pPr>
+        <w:spacing w:after="240"/>
+        <w:jc w:val="both"/>
+        <w:rPr>
+          <w:rFonts w:ascii="Cambria" w:eastAsia="Cambria" w:hAnsi="Cambria" w:cs="Cambria"/>
+          <w:bCs/>
+          <w:sz w:val="24"/>
+          <w:szCs w:val="24"/>
+        </w:rPr>
+      </w:pPr>
+    </w:p>
+    <w:p>
+      <w:pPr>
+        <w:spacing w:after="240"/>
+        <w:jc w:val="both"/>
+        <w:rPr>
+          <w:rFonts w:ascii="Cambria" w:eastAsia="Cambria" w:hAnsi="Cambria" w:cs="Cambria"/>
+          <w:bCs/>
+          <w:sz w:val="24"/>
+          <w:szCs w:val="24"/>
+        </w:rPr>
+      </w:pPr>
+    </w:p>
+    <w:p>
+      <w:pPr>
+        <w:spacing w:after="240"/>
+        <w:jc w:val="both"/>
+        <w:rPr>
+          <w:rFonts w:ascii="Cambria" w:eastAsia="Cambria" w:hAnsi="Cambria" w:cs="Cambria"/>
+          <w:bCs/>
+          <w:sz w:val="24"/>
+          <w:szCs w:val="24"/>
+        </w:rPr>
+      </w:pPr>
+      <w:r>
+        <w:rPr>
+          <w:rFonts w:ascii="Cambria" w:eastAsia="Cambria" w:hAnsi="Cambria" w:cs="Cambria"/>
+          <w:b/>
+          <w:sz w:val="24"/>
+          <w:szCs w:val="24"/>
+        </w:rPr>
+        <w:lastRenderedPageBreak/>
         <w:t>Problem Statement 3:</w:t>
       </w:r>
       <w:r>
@@ -1672,6 +1828,105 @@
     </w:p>
     <w:p>
       <w:pPr>
+        <w:spacing w:after="0"/>
+        <w:rPr>
+          <w:rFonts w:ascii="Cambria" w:eastAsia="Cambria" w:hAnsi="Cambria" w:cs="Cambria"/>
+          <w:b/>
+          <w:sz w:val="24"/>
+          <w:szCs w:val="24"/>
+        </w:rPr>
+      </w:pPr>
+    </w:p>
+    <w:p>
+      <w:pPr>
+        <w:spacing w:after="0"/>
+        <w:rPr>
+          <w:rFonts w:ascii="Cambria" w:eastAsia="Cambria" w:hAnsi="Cambria" w:cs="Cambria"/>
+          <w:b/>
+          <w:sz w:val="24"/>
+          <w:szCs w:val="24"/>
+        </w:rPr>
+      </w:pPr>
+    </w:p>
+    <w:p>
+      <w:pPr>
+        <w:spacing w:after="0"/>
+        <w:rPr>
+          <w:rFonts w:ascii="Cambria" w:eastAsia="Cambria" w:hAnsi="Cambria" w:cs="Cambria"/>
+          <w:b/>
+          <w:sz w:val="24"/>
+          <w:szCs w:val="24"/>
+        </w:rPr>
+      </w:pPr>
+    </w:p>
+    <w:p>
+      <w:pPr>
+        <w:spacing w:after="0"/>
+        <w:rPr>
+          <w:rFonts w:ascii="Cambria" w:eastAsia="Cambria" w:hAnsi="Cambria" w:cs="Cambria"/>
+          <w:b/>
+          <w:sz w:val="24"/>
+          <w:szCs w:val="24"/>
+        </w:rPr>
+      </w:pPr>
+    </w:p>
+    <w:p>
+      <w:pPr>
+        <w:spacing w:after="0"/>
+        <w:rPr>
+          <w:rFonts w:ascii="Cambria" w:eastAsia="Cambria" w:hAnsi="Cambria" w:cs="Cambria"/>
+          <w:b/>
+          <w:sz w:val="24"/>
+          <w:szCs w:val="24"/>
+        </w:rPr>
+      </w:pPr>
+    </w:p>
+    <w:p>
+      <w:pPr>
+        <w:spacing w:after="0"/>
+        <w:rPr>
+          <w:rFonts w:ascii="Cambria" w:eastAsia="Cambria" w:hAnsi="Cambria" w:cs="Cambria"/>
+          <w:b/>
+          <w:sz w:val="24"/>
+          <w:szCs w:val="24"/>
+        </w:rPr>
+      </w:pPr>
+    </w:p>
+    <w:p>
+      <w:pPr>
+        <w:spacing w:after="0"/>
+        <w:rPr>
+          <w:rFonts w:ascii="Cambria" w:eastAsia="Cambria" w:hAnsi="Cambria" w:cs="Cambria"/>
+          <w:b/>
+          <w:sz w:val="24"/>
+          <w:szCs w:val="24"/>
+        </w:rPr>
+      </w:pPr>
+    </w:p>
+    <w:p>
+      <w:pPr>
+        <w:spacing w:after="0"/>
+        <w:rPr>
+          <w:rFonts w:ascii="Cambria" w:eastAsia="Cambria" w:hAnsi="Cambria" w:cs="Cambria"/>
+          <w:b/>
+          <w:sz w:val="24"/>
+          <w:szCs w:val="24"/>
+        </w:rPr>
+      </w:pPr>
+    </w:p>
+    <w:p>
+      <w:pPr>
+        <w:spacing w:after="0"/>
+        <w:rPr>
+          <w:rFonts w:ascii="Cambria" w:eastAsia="Cambria" w:hAnsi="Cambria" w:cs="Cambria"/>
+          <w:b/>
+          <w:sz w:val="24"/>
+          <w:szCs w:val="24"/>
+        </w:rPr>
+      </w:pPr>
+    </w:p>
+    <w:p>
+      <w:pPr>
         <w:pStyle w:val="ListParagraph"/>
         <w:numPr>
           <w:ilvl w:val="0"/>
@@ -1813,10 +2068,10 @@
           <w:szCs w:val="24"/>
         </w:rPr>
         <w:object w:dxaOrig="5172" w:dyaOrig="1452" w14:anchorId="0311F06F">
-          <v:shape id="_x0000_i1027" type="#_x0000_t75" style="width:258.45pt;height:72.45pt" o:ole="">
+          <v:shape id="_x0000_i1027" type="#_x0000_t75" style="width:258.6pt;height:72.6pt" o:ole="">
             <v:imagedata r:id="rId18" o:title=""/>
           </v:shape>
-          <o:OLEObject Type="Embed" ProgID="Excel.Sheet.12" ShapeID="_x0000_i1027" DrawAspect="Content" ObjectID="_1758058812" r:id="rId19"/>
+          <o:OLEObject Type="Embed" ProgID="Excel.Sheet.12" ShapeID="_x0000_i1027" DrawAspect="Content" ObjectID="_1758138722" r:id="rId19"/>
         </w:object>
       </w:r>
     </w:p>
@@ -6400,7 +6655,7 @@
               <c:strCache>
                 <c:ptCount val="1"/>
                 <c:pt idx="0">
-                  <c:v>200</c:v>
+                  <c:v>250</c:v>
                 </c:pt>
               </c:strCache>
             </c:strRef>
@@ -6419,10 +6674,10 @@
           </c:marker>
           <c:cat>
             <c:numRef>
-              <c:f>Sheet1!$A$2:$A$5</c:f>
+              <c:f>Sheet1!$A$2:$A$51</c:f>
               <c:numCache>
                 <c:formatCode>General</c:formatCode>
-                <c:ptCount val="4"/>
+                <c:ptCount val="50"/>
                 <c:pt idx="0">
                   <c:v>1</c:v>
                 </c:pt>
@@ -6430,31 +6685,307 @@
                   <c:v>2</c:v>
                 </c:pt>
                 <c:pt idx="2">
+                  <c:v>3</c:v>
+                </c:pt>
+                <c:pt idx="3">
                   <c:v>4</c:v>
                 </c:pt>
-                <c:pt idx="3">
+                <c:pt idx="4">
+                  <c:v>5</c:v>
+                </c:pt>
+                <c:pt idx="5">
+                  <c:v>6</c:v>
+                </c:pt>
+                <c:pt idx="6">
+                  <c:v>7</c:v>
+                </c:pt>
+                <c:pt idx="7">
                   <c:v>8</c:v>
+                </c:pt>
+                <c:pt idx="8">
+                  <c:v>9</c:v>
+                </c:pt>
+                <c:pt idx="9">
+                  <c:v>10</c:v>
+                </c:pt>
+                <c:pt idx="10">
+                  <c:v>11</c:v>
+                </c:pt>
+                <c:pt idx="11">
+                  <c:v>12</c:v>
+                </c:pt>
+                <c:pt idx="12">
+                  <c:v>13</c:v>
+                </c:pt>
+                <c:pt idx="13">
+                  <c:v>14</c:v>
+                </c:pt>
+                <c:pt idx="14">
+                  <c:v>15</c:v>
+                </c:pt>
+                <c:pt idx="15">
+                  <c:v>16</c:v>
+                </c:pt>
+                <c:pt idx="16">
+                  <c:v>17</c:v>
+                </c:pt>
+                <c:pt idx="17">
+                  <c:v>18</c:v>
+                </c:pt>
+                <c:pt idx="18">
+                  <c:v>19</c:v>
+                </c:pt>
+                <c:pt idx="19">
+                  <c:v>20</c:v>
+                </c:pt>
+                <c:pt idx="20">
+                  <c:v>21</c:v>
+                </c:pt>
+                <c:pt idx="21">
+                  <c:v>22</c:v>
+                </c:pt>
+                <c:pt idx="22">
+                  <c:v>23</c:v>
+                </c:pt>
+                <c:pt idx="23">
+                  <c:v>24</c:v>
+                </c:pt>
+                <c:pt idx="24">
+                  <c:v>25</c:v>
+                </c:pt>
+                <c:pt idx="25">
+                  <c:v>26</c:v>
+                </c:pt>
+                <c:pt idx="26">
+                  <c:v>27</c:v>
+                </c:pt>
+                <c:pt idx="27">
+                  <c:v>28</c:v>
+                </c:pt>
+                <c:pt idx="28">
+                  <c:v>29</c:v>
+                </c:pt>
+                <c:pt idx="29">
+                  <c:v>30</c:v>
+                </c:pt>
+                <c:pt idx="30">
+                  <c:v>31</c:v>
+                </c:pt>
+                <c:pt idx="31">
+                  <c:v>32</c:v>
+                </c:pt>
+                <c:pt idx="32">
+                  <c:v>33</c:v>
+                </c:pt>
+                <c:pt idx="33">
+                  <c:v>34</c:v>
+                </c:pt>
+                <c:pt idx="34">
+                  <c:v>35</c:v>
+                </c:pt>
+                <c:pt idx="35">
+                  <c:v>36</c:v>
+                </c:pt>
+                <c:pt idx="36">
+                  <c:v>37</c:v>
+                </c:pt>
+                <c:pt idx="37">
+                  <c:v>38</c:v>
+                </c:pt>
+                <c:pt idx="38">
+                  <c:v>39</c:v>
+                </c:pt>
+                <c:pt idx="39">
+                  <c:v>40</c:v>
+                </c:pt>
+                <c:pt idx="40">
+                  <c:v>41</c:v>
+                </c:pt>
+                <c:pt idx="41">
+                  <c:v>42</c:v>
+                </c:pt>
+                <c:pt idx="42">
+                  <c:v>43</c:v>
+                </c:pt>
+                <c:pt idx="43">
+                  <c:v>44</c:v>
+                </c:pt>
+                <c:pt idx="44">
+                  <c:v>45</c:v>
+                </c:pt>
+                <c:pt idx="45">
+                  <c:v>46</c:v>
+                </c:pt>
+                <c:pt idx="46">
+                  <c:v>47</c:v>
+                </c:pt>
+                <c:pt idx="47">
+                  <c:v>48</c:v>
+                </c:pt>
+                <c:pt idx="48">
+                  <c:v>49</c:v>
+                </c:pt>
+                <c:pt idx="49">
+                  <c:v>50</c:v>
                 </c:pt>
               </c:numCache>
             </c:numRef>
           </c:cat>
           <c:val>
             <c:numRef>
-              <c:f>Sheet1!$B$2:$B$5</c:f>
+              <c:f>Sheet1!$B$2:$B$51</c:f>
               <c:numCache>
                 <c:formatCode>General</c:formatCode>
-                <c:ptCount val="4"/>
+                <c:ptCount val="50"/>
                 <c:pt idx="0">
-                  <c:v>0</c:v>
+                  <c:v>8.0000000000000002E-3</c:v>
                 </c:pt>
                 <c:pt idx="1">
-                  <c:v>0</c:v>
+                  <c:v>8.0000000000000002E-3</c:v>
                 </c:pt>
                 <c:pt idx="2">
-                  <c:v>1E-3</c:v>
+                  <c:v>7.0000000000000001E-3</c:v>
                 </c:pt>
                 <c:pt idx="3">
+                  <c:v>8.0000000000000002E-3</c:v>
+                </c:pt>
+                <c:pt idx="4">
+                  <c:v>8.9999999999999993E-3</c:v>
+                </c:pt>
+                <c:pt idx="5">
+                  <c:v>8.9999999999999993E-3</c:v>
+                </c:pt>
+                <c:pt idx="6">
+                  <c:v>8.9999999999999993E-3</c:v>
+                </c:pt>
+                <c:pt idx="7">
+                  <c:v>8.9999999999999993E-3</c:v>
+                </c:pt>
+                <c:pt idx="8">
+                  <c:v>0.01</c:v>
+                </c:pt>
+                <c:pt idx="9">
+                  <c:v>8.9999999999999993E-3</c:v>
+                </c:pt>
+                <c:pt idx="10">
+                  <c:v>8.9999999999999993E-3</c:v>
+                </c:pt>
+                <c:pt idx="11">
+                  <c:v>0.01</c:v>
+                </c:pt>
+                <c:pt idx="12">
+                  <c:v>8.9999999999999993E-3</c:v>
+                </c:pt>
+                <c:pt idx="13">
+                  <c:v>8.9999999999999993E-3</c:v>
+                </c:pt>
+                <c:pt idx="14">
+                  <c:v>0.01</c:v>
+                </c:pt>
+                <c:pt idx="15">
+                  <c:v>8.9999999999999993E-3</c:v>
+                </c:pt>
+                <c:pt idx="16">
+                  <c:v>6.0000000000000001E-3</c:v>
+                </c:pt>
+                <c:pt idx="17">
+                  <c:v>3.0000000000000001E-3</c:v>
+                </c:pt>
+                <c:pt idx="18">
+                  <c:v>3.0000000000000001E-3</c:v>
+                </c:pt>
+                <c:pt idx="19">
+                  <c:v>4.0000000000000001E-3</c:v>
+                </c:pt>
+                <c:pt idx="20">
+                  <c:v>3.0000000000000001E-3</c:v>
+                </c:pt>
+                <c:pt idx="21">
+                  <c:v>3.0000000000000001E-3</c:v>
+                </c:pt>
+                <c:pt idx="22">
+                  <c:v>4.0000000000000001E-3</c:v>
+                </c:pt>
+                <c:pt idx="23">
+                  <c:v>4.0000000000000001E-3</c:v>
+                </c:pt>
+                <c:pt idx="24">
                   <c:v>2E-3</c:v>
+                </c:pt>
+                <c:pt idx="25">
+                  <c:v>3.0000000000000001E-3</c:v>
+                </c:pt>
+                <c:pt idx="26">
+                  <c:v>3.0000000000000001E-3</c:v>
+                </c:pt>
+                <c:pt idx="27">
+                  <c:v>4.0000000000000001E-3</c:v>
+                </c:pt>
+                <c:pt idx="28">
+                  <c:v>3.0000000000000001E-3</c:v>
+                </c:pt>
+                <c:pt idx="29">
+                  <c:v>3.0000000000000001E-3</c:v>
+                </c:pt>
+                <c:pt idx="30">
+                  <c:v>2E-3</c:v>
+                </c:pt>
+                <c:pt idx="31">
+                  <c:v>2E-3</c:v>
+                </c:pt>
+                <c:pt idx="32">
+                  <c:v>3.0000000000000001E-3</c:v>
+                </c:pt>
+                <c:pt idx="33">
+                  <c:v>4.0000000000000001E-3</c:v>
+                </c:pt>
+                <c:pt idx="34">
+                  <c:v>3.0000000000000001E-3</c:v>
+                </c:pt>
+                <c:pt idx="35">
+                  <c:v>3.0000000000000001E-3</c:v>
+                </c:pt>
+                <c:pt idx="36">
+                  <c:v>3.0000000000000001E-3</c:v>
+                </c:pt>
+                <c:pt idx="37">
+                  <c:v>3.0000000000000001E-3</c:v>
+                </c:pt>
+                <c:pt idx="38">
+                  <c:v>3.0000000000000001E-3</c:v>
+                </c:pt>
+                <c:pt idx="39">
+                  <c:v>4.0000000000000001E-3</c:v>
+                </c:pt>
+                <c:pt idx="40">
+                  <c:v>3.0000000000000001E-3</c:v>
+                </c:pt>
+                <c:pt idx="41">
+                  <c:v>2E-3</c:v>
+                </c:pt>
+                <c:pt idx="42">
+                  <c:v>3.0000000000000001E-3</c:v>
+                </c:pt>
+                <c:pt idx="43">
+                  <c:v>4.0000000000000001E-3</c:v>
+                </c:pt>
+                <c:pt idx="44">
+                  <c:v>3.0000000000000001E-3</c:v>
+                </c:pt>
+                <c:pt idx="45">
+                  <c:v>3.0000000000000001E-3</c:v>
+                </c:pt>
+                <c:pt idx="46">
+                  <c:v>3.0000000000000001E-3</c:v>
+                </c:pt>
+                <c:pt idx="47">
+                  <c:v>2E-3</c:v>
+                </c:pt>
+                <c:pt idx="48">
+                  <c:v>3.0000000000000001E-3</c:v>
+                </c:pt>
+                <c:pt idx="49">
+                  <c:v>5.0000000000000001E-3</c:v>
                 </c:pt>
               </c:numCache>
             </c:numRef>
@@ -6462,7 +6993,7 @@
           <c:smooth val="0"/>
           <c:extLst>
             <c:ext xmlns:c16="http://schemas.microsoft.com/office/drawing/2014/chart" uri="{C3380CC4-5D6E-409C-BE32-E72D297353CC}">
-              <c16:uniqueId val="{00000000-CB9A-4869-94D7-1DA38ED5C88D}"/>
+              <c16:uniqueId val="{00000000-1F39-4760-BDBC-42CE54A30F62}"/>
             </c:ext>
           </c:extLst>
         </c:ser>
@@ -6475,7 +7006,7 @@
               <c:strCache>
                 <c:ptCount val="1"/>
                 <c:pt idx="0">
-                  <c:v>250</c:v>
+                  <c:v>300</c:v>
                 </c:pt>
               </c:strCache>
             </c:strRef>
@@ -6494,10 +7025,10 @@
           </c:marker>
           <c:cat>
             <c:numRef>
-              <c:f>Sheet1!$A$2:$A$5</c:f>
+              <c:f>Sheet1!$A$2:$A$51</c:f>
               <c:numCache>
                 <c:formatCode>General</c:formatCode>
-                <c:ptCount val="4"/>
+                <c:ptCount val="50"/>
                 <c:pt idx="0">
                   <c:v>1</c:v>
                 </c:pt>
@@ -6505,31 +7036,307 @@
                   <c:v>2</c:v>
                 </c:pt>
                 <c:pt idx="2">
+                  <c:v>3</c:v>
+                </c:pt>
+                <c:pt idx="3">
                   <c:v>4</c:v>
                 </c:pt>
-                <c:pt idx="3">
+                <c:pt idx="4">
+                  <c:v>5</c:v>
+                </c:pt>
+                <c:pt idx="5">
+                  <c:v>6</c:v>
+                </c:pt>
+                <c:pt idx="6">
+                  <c:v>7</c:v>
+                </c:pt>
+                <c:pt idx="7">
                   <c:v>8</c:v>
+                </c:pt>
+                <c:pt idx="8">
+                  <c:v>9</c:v>
+                </c:pt>
+                <c:pt idx="9">
+                  <c:v>10</c:v>
+                </c:pt>
+                <c:pt idx="10">
+                  <c:v>11</c:v>
+                </c:pt>
+                <c:pt idx="11">
+                  <c:v>12</c:v>
+                </c:pt>
+                <c:pt idx="12">
+                  <c:v>13</c:v>
+                </c:pt>
+                <c:pt idx="13">
+                  <c:v>14</c:v>
+                </c:pt>
+                <c:pt idx="14">
+                  <c:v>15</c:v>
+                </c:pt>
+                <c:pt idx="15">
+                  <c:v>16</c:v>
+                </c:pt>
+                <c:pt idx="16">
+                  <c:v>17</c:v>
+                </c:pt>
+                <c:pt idx="17">
+                  <c:v>18</c:v>
+                </c:pt>
+                <c:pt idx="18">
+                  <c:v>19</c:v>
+                </c:pt>
+                <c:pt idx="19">
+                  <c:v>20</c:v>
+                </c:pt>
+                <c:pt idx="20">
+                  <c:v>21</c:v>
+                </c:pt>
+                <c:pt idx="21">
+                  <c:v>22</c:v>
+                </c:pt>
+                <c:pt idx="22">
+                  <c:v>23</c:v>
+                </c:pt>
+                <c:pt idx="23">
+                  <c:v>24</c:v>
+                </c:pt>
+                <c:pt idx="24">
+                  <c:v>25</c:v>
+                </c:pt>
+                <c:pt idx="25">
+                  <c:v>26</c:v>
+                </c:pt>
+                <c:pt idx="26">
+                  <c:v>27</c:v>
+                </c:pt>
+                <c:pt idx="27">
+                  <c:v>28</c:v>
+                </c:pt>
+                <c:pt idx="28">
+                  <c:v>29</c:v>
+                </c:pt>
+                <c:pt idx="29">
+                  <c:v>30</c:v>
+                </c:pt>
+                <c:pt idx="30">
+                  <c:v>31</c:v>
+                </c:pt>
+                <c:pt idx="31">
+                  <c:v>32</c:v>
+                </c:pt>
+                <c:pt idx="32">
+                  <c:v>33</c:v>
+                </c:pt>
+                <c:pt idx="33">
+                  <c:v>34</c:v>
+                </c:pt>
+                <c:pt idx="34">
+                  <c:v>35</c:v>
+                </c:pt>
+                <c:pt idx="35">
+                  <c:v>36</c:v>
+                </c:pt>
+                <c:pt idx="36">
+                  <c:v>37</c:v>
+                </c:pt>
+                <c:pt idx="37">
+                  <c:v>38</c:v>
+                </c:pt>
+                <c:pt idx="38">
+                  <c:v>39</c:v>
+                </c:pt>
+                <c:pt idx="39">
+                  <c:v>40</c:v>
+                </c:pt>
+                <c:pt idx="40">
+                  <c:v>41</c:v>
+                </c:pt>
+                <c:pt idx="41">
+                  <c:v>42</c:v>
+                </c:pt>
+                <c:pt idx="42">
+                  <c:v>43</c:v>
+                </c:pt>
+                <c:pt idx="43">
+                  <c:v>44</c:v>
+                </c:pt>
+                <c:pt idx="44">
+                  <c:v>45</c:v>
+                </c:pt>
+                <c:pt idx="45">
+                  <c:v>46</c:v>
+                </c:pt>
+                <c:pt idx="46">
+                  <c:v>47</c:v>
+                </c:pt>
+                <c:pt idx="47">
+                  <c:v>48</c:v>
+                </c:pt>
+                <c:pt idx="48">
+                  <c:v>49</c:v>
+                </c:pt>
+                <c:pt idx="49">
+                  <c:v>50</c:v>
                 </c:pt>
               </c:numCache>
             </c:numRef>
           </c:cat>
           <c:val>
             <c:numRef>
-              <c:f>Sheet1!$C$2:$C$5</c:f>
+              <c:f>Sheet1!$C$2:$C$51</c:f>
               <c:numCache>
                 <c:formatCode>General</c:formatCode>
-                <c:ptCount val="4"/>
+                <c:ptCount val="50"/>
                 <c:pt idx="0">
-                  <c:v>0</c:v>
+                  <c:v>3.0000000000000001E-3</c:v>
                 </c:pt>
                 <c:pt idx="1">
-                  <c:v>1E-3</c:v>
+                  <c:v>3.0000000000000001E-3</c:v>
                 </c:pt>
                 <c:pt idx="2">
-                  <c:v>1E-3</c:v>
+                  <c:v>4.0000000000000001E-3</c:v>
                 </c:pt>
                 <c:pt idx="3">
-                  <c:v>1E-3</c:v>
+                  <c:v>3.0000000000000001E-3</c:v>
+                </c:pt>
+                <c:pt idx="4">
+                  <c:v>3.0000000000000001E-3</c:v>
+                </c:pt>
+                <c:pt idx="5">
+                  <c:v>4.0000000000000001E-3</c:v>
+                </c:pt>
+                <c:pt idx="6">
+                  <c:v>5.0000000000000001E-3</c:v>
+                </c:pt>
+                <c:pt idx="7">
+                  <c:v>4.0000000000000001E-3</c:v>
+                </c:pt>
+                <c:pt idx="8">
+                  <c:v>6.0000000000000001E-3</c:v>
+                </c:pt>
+                <c:pt idx="9">
+                  <c:v>3.0000000000000001E-3</c:v>
+                </c:pt>
+                <c:pt idx="10">
+                  <c:v>4.0000000000000001E-3</c:v>
+                </c:pt>
+                <c:pt idx="11">
+                  <c:v>3.0000000000000001E-3</c:v>
+                </c:pt>
+                <c:pt idx="12">
+                  <c:v>5.0000000000000001E-3</c:v>
+                </c:pt>
+                <c:pt idx="13">
+                  <c:v>4.0000000000000001E-3</c:v>
+                </c:pt>
+                <c:pt idx="14">
+                  <c:v>5.0000000000000001E-3</c:v>
+                </c:pt>
+                <c:pt idx="15">
+                  <c:v>5.0000000000000001E-3</c:v>
+                </c:pt>
+                <c:pt idx="16">
+                  <c:v>4.0000000000000001E-3</c:v>
+                </c:pt>
+                <c:pt idx="17">
+                  <c:v>4.0000000000000001E-3</c:v>
+                </c:pt>
+                <c:pt idx="18">
+                  <c:v>4.0000000000000001E-3</c:v>
+                </c:pt>
+                <c:pt idx="19">
+                  <c:v>4.0000000000000001E-3</c:v>
+                </c:pt>
+                <c:pt idx="20">
+                  <c:v>4.0000000000000001E-3</c:v>
+                </c:pt>
+                <c:pt idx="21">
+                  <c:v>5.0000000000000001E-3</c:v>
+                </c:pt>
+                <c:pt idx="22">
+                  <c:v>5.0000000000000001E-3</c:v>
+                </c:pt>
+                <c:pt idx="23">
+                  <c:v>5.0000000000000001E-3</c:v>
+                </c:pt>
+                <c:pt idx="24">
+                  <c:v>3.0000000000000001E-3</c:v>
+                </c:pt>
+                <c:pt idx="25">
+                  <c:v>6.0000000000000001E-3</c:v>
+                </c:pt>
+                <c:pt idx="26">
+                  <c:v>4.0000000000000001E-3</c:v>
+                </c:pt>
+                <c:pt idx="27">
+                  <c:v>4.0000000000000001E-3</c:v>
+                </c:pt>
+                <c:pt idx="28">
+                  <c:v>6.0000000000000001E-3</c:v>
+                </c:pt>
+                <c:pt idx="29">
+                  <c:v>5.0000000000000001E-3</c:v>
+                </c:pt>
+                <c:pt idx="30">
+                  <c:v>4.0000000000000001E-3</c:v>
+                </c:pt>
+                <c:pt idx="31">
+                  <c:v>6.0000000000000001E-3</c:v>
+                </c:pt>
+                <c:pt idx="32">
+                  <c:v>5.0000000000000001E-3</c:v>
+                </c:pt>
+                <c:pt idx="33">
+                  <c:v>7.0000000000000001E-3</c:v>
+                </c:pt>
+                <c:pt idx="34">
+                  <c:v>6.0000000000000001E-3</c:v>
+                </c:pt>
+                <c:pt idx="35">
+                  <c:v>5.0000000000000001E-3</c:v>
+                </c:pt>
+                <c:pt idx="36">
+                  <c:v>4.0000000000000001E-3</c:v>
+                </c:pt>
+                <c:pt idx="37">
+                  <c:v>5.0000000000000001E-3</c:v>
+                </c:pt>
+                <c:pt idx="38">
+                  <c:v>4.0000000000000001E-3</c:v>
+                </c:pt>
+                <c:pt idx="39">
+                  <c:v>4.0000000000000001E-3</c:v>
+                </c:pt>
+                <c:pt idx="40">
+                  <c:v>5.0000000000000001E-3</c:v>
+                </c:pt>
+                <c:pt idx="41">
+                  <c:v>4.0000000000000001E-3</c:v>
+                </c:pt>
+                <c:pt idx="42">
+                  <c:v>4.0000000000000001E-3</c:v>
+                </c:pt>
+                <c:pt idx="43">
+                  <c:v>4.0000000000000001E-3</c:v>
+                </c:pt>
+                <c:pt idx="44">
+                  <c:v>5.0000000000000001E-3</c:v>
+                </c:pt>
+                <c:pt idx="45">
+                  <c:v>4.0000000000000001E-3</c:v>
+                </c:pt>
+                <c:pt idx="46">
+                  <c:v>6.0000000000000001E-3</c:v>
+                </c:pt>
+                <c:pt idx="47">
+                  <c:v>4.0000000000000001E-3</c:v>
+                </c:pt>
+                <c:pt idx="48">
+                  <c:v>5.0000000000000001E-3</c:v>
+                </c:pt>
+                <c:pt idx="49">
+                  <c:v>5.0000000000000001E-3</c:v>
                 </c:pt>
               </c:numCache>
             </c:numRef>
@@ -6537,7 +7344,7 @@
           <c:smooth val="0"/>
           <c:extLst>
             <c:ext xmlns:c16="http://schemas.microsoft.com/office/drawing/2014/chart" uri="{C3380CC4-5D6E-409C-BE32-E72D297353CC}">
-              <c16:uniqueId val="{00000001-CB9A-4869-94D7-1DA38ED5C88D}"/>
+              <c16:uniqueId val="{00000001-1F39-4760-BDBC-42CE54A30F62}"/>
             </c:ext>
           </c:extLst>
         </c:ser>
@@ -6550,7 +7357,7 @@
               <c:strCache>
                 <c:ptCount val="1"/>
                 <c:pt idx="0">
-                  <c:v>300</c:v>
+                  <c:v>350</c:v>
                 </c:pt>
               </c:strCache>
             </c:strRef>
@@ -6569,10 +7376,10 @@
           </c:marker>
           <c:cat>
             <c:numRef>
-              <c:f>Sheet1!$A$2:$A$5</c:f>
+              <c:f>Sheet1!$A$2:$A$51</c:f>
               <c:numCache>
                 <c:formatCode>General</c:formatCode>
-                <c:ptCount val="4"/>
+                <c:ptCount val="50"/>
                 <c:pt idx="0">
                   <c:v>1</c:v>
                 </c:pt>
@@ -6580,31 +7387,307 @@
                   <c:v>2</c:v>
                 </c:pt>
                 <c:pt idx="2">
+                  <c:v>3</c:v>
+                </c:pt>
+                <c:pt idx="3">
                   <c:v>4</c:v>
                 </c:pt>
-                <c:pt idx="3">
+                <c:pt idx="4">
+                  <c:v>5</c:v>
+                </c:pt>
+                <c:pt idx="5">
+                  <c:v>6</c:v>
+                </c:pt>
+                <c:pt idx="6">
+                  <c:v>7</c:v>
+                </c:pt>
+                <c:pt idx="7">
                   <c:v>8</c:v>
+                </c:pt>
+                <c:pt idx="8">
+                  <c:v>9</c:v>
+                </c:pt>
+                <c:pt idx="9">
+                  <c:v>10</c:v>
+                </c:pt>
+                <c:pt idx="10">
+                  <c:v>11</c:v>
+                </c:pt>
+                <c:pt idx="11">
+                  <c:v>12</c:v>
+                </c:pt>
+                <c:pt idx="12">
+                  <c:v>13</c:v>
+                </c:pt>
+                <c:pt idx="13">
+                  <c:v>14</c:v>
+                </c:pt>
+                <c:pt idx="14">
+                  <c:v>15</c:v>
+                </c:pt>
+                <c:pt idx="15">
+                  <c:v>16</c:v>
+                </c:pt>
+                <c:pt idx="16">
+                  <c:v>17</c:v>
+                </c:pt>
+                <c:pt idx="17">
+                  <c:v>18</c:v>
+                </c:pt>
+                <c:pt idx="18">
+                  <c:v>19</c:v>
+                </c:pt>
+                <c:pt idx="19">
+                  <c:v>20</c:v>
+                </c:pt>
+                <c:pt idx="20">
+                  <c:v>21</c:v>
+                </c:pt>
+                <c:pt idx="21">
+                  <c:v>22</c:v>
+                </c:pt>
+                <c:pt idx="22">
+                  <c:v>23</c:v>
+                </c:pt>
+                <c:pt idx="23">
+                  <c:v>24</c:v>
+                </c:pt>
+                <c:pt idx="24">
+                  <c:v>25</c:v>
+                </c:pt>
+                <c:pt idx="25">
+                  <c:v>26</c:v>
+                </c:pt>
+                <c:pt idx="26">
+                  <c:v>27</c:v>
+                </c:pt>
+                <c:pt idx="27">
+                  <c:v>28</c:v>
+                </c:pt>
+                <c:pt idx="28">
+                  <c:v>29</c:v>
+                </c:pt>
+                <c:pt idx="29">
+                  <c:v>30</c:v>
+                </c:pt>
+                <c:pt idx="30">
+                  <c:v>31</c:v>
+                </c:pt>
+                <c:pt idx="31">
+                  <c:v>32</c:v>
+                </c:pt>
+                <c:pt idx="32">
+                  <c:v>33</c:v>
+                </c:pt>
+                <c:pt idx="33">
+                  <c:v>34</c:v>
+                </c:pt>
+                <c:pt idx="34">
+                  <c:v>35</c:v>
+                </c:pt>
+                <c:pt idx="35">
+                  <c:v>36</c:v>
+                </c:pt>
+                <c:pt idx="36">
+                  <c:v>37</c:v>
+                </c:pt>
+                <c:pt idx="37">
+                  <c:v>38</c:v>
+                </c:pt>
+                <c:pt idx="38">
+                  <c:v>39</c:v>
+                </c:pt>
+                <c:pt idx="39">
+                  <c:v>40</c:v>
+                </c:pt>
+                <c:pt idx="40">
+                  <c:v>41</c:v>
+                </c:pt>
+                <c:pt idx="41">
+                  <c:v>42</c:v>
+                </c:pt>
+                <c:pt idx="42">
+                  <c:v>43</c:v>
+                </c:pt>
+                <c:pt idx="43">
+                  <c:v>44</c:v>
+                </c:pt>
+                <c:pt idx="44">
+                  <c:v>45</c:v>
+                </c:pt>
+                <c:pt idx="45">
+                  <c:v>46</c:v>
+                </c:pt>
+                <c:pt idx="46">
+                  <c:v>47</c:v>
+                </c:pt>
+                <c:pt idx="47">
+                  <c:v>48</c:v>
+                </c:pt>
+                <c:pt idx="48">
+                  <c:v>49</c:v>
+                </c:pt>
+                <c:pt idx="49">
+                  <c:v>50</c:v>
                 </c:pt>
               </c:numCache>
             </c:numRef>
           </c:cat>
           <c:val>
             <c:numRef>
-              <c:f>Sheet1!$D$2:$D$5</c:f>
+              <c:f>Sheet1!$D$2:$D$51</c:f>
               <c:numCache>
                 <c:formatCode>General</c:formatCode>
-                <c:ptCount val="4"/>
+                <c:ptCount val="50"/>
                 <c:pt idx="0">
-                  <c:v>1E-3</c:v>
+                  <c:v>1.4E-2</c:v>
                 </c:pt>
                 <c:pt idx="1">
-                  <c:v>1E-3</c:v>
+                  <c:v>1.4999999999999999E-2</c:v>
                 </c:pt>
                 <c:pt idx="2">
-                  <c:v>2E-3</c:v>
+                  <c:v>1.6E-2</c:v>
                 </c:pt>
                 <c:pt idx="3">
-                  <c:v>3.0000000000000001E-3</c:v>
+                  <c:v>1.6E-2</c:v>
+                </c:pt>
+                <c:pt idx="4">
+                  <c:v>1.7999999999999999E-2</c:v>
+                </c:pt>
+                <c:pt idx="5">
+                  <c:v>1.6E-2</c:v>
+                </c:pt>
+                <c:pt idx="6">
+                  <c:v>1.7000000000000001E-2</c:v>
+                </c:pt>
+                <c:pt idx="7">
+                  <c:v>1.7000000000000001E-2</c:v>
+                </c:pt>
+                <c:pt idx="8">
+                  <c:v>1.6E-2</c:v>
+                </c:pt>
+                <c:pt idx="9">
+                  <c:v>0.01</c:v>
+                </c:pt>
+                <c:pt idx="10">
+                  <c:v>8.0000000000000002E-3</c:v>
+                </c:pt>
+                <c:pt idx="11">
+                  <c:v>8.0000000000000002E-3</c:v>
+                </c:pt>
+                <c:pt idx="12">
+                  <c:v>8.0000000000000002E-3</c:v>
+                </c:pt>
+                <c:pt idx="13">
+                  <c:v>7.0000000000000001E-3</c:v>
+                </c:pt>
+                <c:pt idx="14">
+                  <c:v>7.0000000000000001E-3</c:v>
+                </c:pt>
+                <c:pt idx="15">
+                  <c:v>7.0000000000000001E-3</c:v>
+                </c:pt>
+                <c:pt idx="16">
+                  <c:v>7.0000000000000001E-3</c:v>
+                </c:pt>
+                <c:pt idx="17">
+                  <c:v>6.0000000000000001E-3</c:v>
+                </c:pt>
+                <c:pt idx="18">
+                  <c:v>7.0000000000000001E-3</c:v>
+                </c:pt>
+                <c:pt idx="19">
+                  <c:v>7.0000000000000001E-3</c:v>
+                </c:pt>
+                <c:pt idx="20">
+                  <c:v>7.0000000000000001E-3</c:v>
+                </c:pt>
+                <c:pt idx="21">
+                  <c:v>7.0000000000000001E-3</c:v>
+                </c:pt>
+                <c:pt idx="22">
+                  <c:v>7.0000000000000001E-3</c:v>
+                </c:pt>
+                <c:pt idx="23">
+                  <c:v>8.0000000000000002E-3</c:v>
+                </c:pt>
+                <c:pt idx="24">
+                  <c:v>7.0000000000000001E-3</c:v>
+                </c:pt>
+                <c:pt idx="25">
+                  <c:v>7.0000000000000001E-3</c:v>
+                </c:pt>
+                <c:pt idx="26">
+                  <c:v>6.0000000000000001E-3</c:v>
+                </c:pt>
+                <c:pt idx="27">
+                  <c:v>7.0000000000000001E-3</c:v>
+                </c:pt>
+                <c:pt idx="28">
+                  <c:v>6.0000000000000001E-3</c:v>
+                </c:pt>
+                <c:pt idx="29">
+                  <c:v>6.0000000000000001E-3</c:v>
+                </c:pt>
+                <c:pt idx="30">
+                  <c:v>6.0000000000000001E-3</c:v>
+                </c:pt>
+                <c:pt idx="31">
+                  <c:v>6.0000000000000001E-3</c:v>
+                </c:pt>
+                <c:pt idx="32">
+                  <c:v>6.0000000000000001E-3</c:v>
+                </c:pt>
+                <c:pt idx="33">
+                  <c:v>5.0000000000000001E-3</c:v>
+                </c:pt>
+                <c:pt idx="34">
+                  <c:v>6.0000000000000001E-3</c:v>
+                </c:pt>
+                <c:pt idx="35">
+                  <c:v>5.0000000000000001E-3</c:v>
+                </c:pt>
+                <c:pt idx="36">
+                  <c:v>5.0000000000000001E-3</c:v>
+                </c:pt>
+                <c:pt idx="37">
+                  <c:v>6.0000000000000001E-3</c:v>
+                </c:pt>
+                <c:pt idx="38">
+                  <c:v>6.0000000000000001E-3</c:v>
+                </c:pt>
+                <c:pt idx="39">
+                  <c:v>5.0000000000000001E-3</c:v>
+                </c:pt>
+                <c:pt idx="40">
+                  <c:v>5.0000000000000001E-3</c:v>
+                </c:pt>
+                <c:pt idx="41">
+                  <c:v>5.0000000000000001E-3</c:v>
+                </c:pt>
+                <c:pt idx="42">
+                  <c:v>7.0000000000000001E-3</c:v>
+                </c:pt>
+                <c:pt idx="43">
+                  <c:v>5.0000000000000001E-3</c:v>
+                </c:pt>
+                <c:pt idx="44">
+                  <c:v>6.0000000000000001E-3</c:v>
+                </c:pt>
+                <c:pt idx="45">
+                  <c:v>5.0000000000000001E-3</c:v>
+                </c:pt>
+                <c:pt idx="46">
+                  <c:v>5.0000000000000001E-3</c:v>
+                </c:pt>
+                <c:pt idx="47">
+                  <c:v>6.0000000000000001E-3</c:v>
+                </c:pt>
+                <c:pt idx="48">
+                  <c:v>4.0000000000000001E-3</c:v>
+                </c:pt>
+                <c:pt idx="49">
+                  <c:v>6.0000000000000001E-3</c:v>
                 </c:pt>
               </c:numCache>
             </c:numRef>
@@ -6612,7 +7695,358 @@
           <c:smooth val="0"/>
           <c:extLst>
             <c:ext xmlns:c16="http://schemas.microsoft.com/office/drawing/2014/chart" uri="{C3380CC4-5D6E-409C-BE32-E72D297353CC}">
-              <c16:uniqueId val="{00000002-CB9A-4869-94D7-1DA38ED5C88D}"/>
+              <c16:uniqueId val="{00000002-1F39-4760-BDBC-42CE54A30F62}"/>
+            </c:ext>
+          </c:extLst>
+        </c:ser>
+        <c:ser>
+          <c:idx val="3"/>
+          <c:order val="3"/>
+          <c:tx>
+            <c:strRef>
+              <c:f>Sheet1!$E$1</c:f>
+              <c:strCache>
+                <c:ptCount val="1"/>
+                <c:pt idx="0">
+                  <c:v>400</c:v>
+                </c:pt>
+              </c:strCache>
+            </c:strRef>
+          </c:tx>
+          <c:spPr>
+            <a:ln w="28575" cap="rnd">
+              <a:solidFill>
+                <a:schemeClr val="accent4"/>
+              </a:solidFill>
+              <a:round/>
+            </a:ln>
+            <a:effectLst/>
+          </c:spPr>
+          <c:marker>
+            <c:symbol val="none"/>
+          </c:marker>
+          <c:cat>
+            <c:numRef>
+              <c:f>Sheet1!$A$2:$A$51</c:f>
+              <c:numCache>
+                <c:formatCode>General</c:formatCode>
+                <c:ptCount val="50"/>
+                <c:pt idx="0">
+                  <c:v>1</c:v>
+                </c:pt>
+                <c:pt idx="1">
+                  <c:v>2</c:v>
+                </c:pt>
+                <c:pt idx="2">
+                  <c:v>3</c:v>
+                </c:pt>
+                <c:pt idx="3">
+                  <c:v>4</c:v>
+                </c:pt>
+                <c:pt idx="4">
+                  <c:v>5</c:v>
+                </c:pt>
+                <c:pt idx="5">
+                  <c:v>6</c:v>
+                </c:pt>
+                <c:pt idx="6">
+                  <c:v>7</c:v>
+                </c:pt>
+                <c:pt idx="7">
+                  <c:v>8</c:v>
+                </c:pt>
+                <c:pt idx="8">
+                  <c:v>9</c:v>
+                </c:pt>
+                <c:pt idx="9">
+                  <c:v>10</c:v>
+                </c:pt>
+                <c:pt idx="10">
+                  <c:v>11</c:v>
+                </c:pt>
+                <c:pt idx="11">
+                  <c:v>12</c:v>
+                </c:pt>
+                <c:pt idx="12">
+                  <c:v>13</c:v>
+                </c:pt>
+                <c:pt idx="13">
+                  <c:v>14</c:v>
+                </c:pt>
+                <c:pt idx="14">
+                  <c:v>15</c:v>
+                </c:pt>
+                <c:pt idx="15">
+                  <c:v>16</c:v>
+                </c:pt>
+                <c:pt idx="16">
+                  <c:v>17</c:v>
+                </c:pt>
+                <c:pt idx="17">
+                  <c:v>18</c:v>
+                </c:pt>
+                <c:pt idx="18">
+                  <c:v>19</c:v>
+                </c:pt>
+                <c:pt idx="19">
+                  <c:v>20</c:v>
+                </c:pt>
+                <c:pt idx="20">
+                  <c:v>21</c:v>
+                </c:pt>
+                <c:pt idx="21">
+                  <c:v>22</c:v>
+                </c:pt>
+                <c:pt idx="22">
+                  <c:v>23</c:v>
+                </c:pt>
+                <c:pt idx="23">
+                  <c:v>24</c:v>
+                </c:pt>
+                <c:pt idx="24">
+                  <c:v>25</c:v>
+                </c:pt>
+                <c:pt idx="25">
+                  <c:v>26</c:v>
+                </c:pt>
+                <c:pt idx="26">
+                  <c:v>27</c:v>
+                </c:pt>
+                <c:pt idx="27">
+                  <c:v>28</c:v>
+                </c:pt>
+                <c:pt idx="28">
+                  <c:v>29</c:v>
+                </c:pt>
+                <c:pt idx="29">
+                  <c:v>30</c:v>
+                </c:pt>
+                <c:pt idx="30">
+                  <c:v>31</c:v>
+                </c:pt>
+                <c:pt idx="31">
+                  <c:v>32</c:v>
+                </c:pt>
+                <c:pt idx="32">
+                  <c:v>33</c:v>
+                </c:pt>
+                <c:pt idx="33">
+                  <c:v>34</c:v>
+                </c:pt>
+                <c:pt idx="34">
+                  <c:v>35</c:v>
+                </c:pt>
+                <c:pt idx="35">
+                  <c:v>36</c:v>
+                </c:pt>
+                <c:pt idx="36">
+                  <c:v>37</c:v>
+                </c:pt>
+                <c:pt idx="37">
+                  <c:v>38</c:v>
+                </c:pt>
+                <c:pt idx="38">
+                  <c:v>39</c:v>
+                </c:pt>
+                <c:pt idx="39">
+                  <c:v>40</c:v>
+                </c:pt>
+                <c:pt idx="40">
+                  <c:v>41</c:v>
+                </c:pt>
+                <c:pt idx="41">
+                  <c:v>42</c:v>
+                </c:pt>
+                <c:pt idx="42">
+                  <c:v>43</c:v>
+                </c:pt>
+                <c:pt idx="43">
+                  <c:v>44</c:v>
+                </c:pt>
+                <c:pt idx="44">
+                  <c:v>45</c:v>
+                </c:pt>
+                <c:pt idx="45">
+                  <c:v>46</c:v>
+                </c:pt>
+                <c:pt idx="46">
+                  <c:v>47</c:v>
+                </c:pt>
+                <c:pt idx="47">
+                  <c:v>48</c:v>
+                </c:pt>
+                <c:pt idx="48">
+                  <c:v>49</c:v>
+                </c:pt>
+                <c:pt idx="49">
+                  <c:v>50</c:v>
+                </c:pt>
+              </c:numCache>
+            </c:numRef>
+          </c:cat>
+          <c:val>
+            <c:numRef>
+              <c:f>Sheet1!$E$2:$E$51</c:f>
+              <c:numCache>
+                <c:formatCode>General</c:formatCode>
+                <c:ptCount val="50"/>
+                <c:pt idx="0">
+                  <c:v>4.0000000000000001E-3</c:v>
+                </c:pt>
+                <c:pt idx="1">
+                  <c:v>7.0000000000000001E-3</c:v>
+                </c:pt>
+                <c:pt idx="2">
+                  <c:v>7.0000000000000001E-3</c:v>
+                </c:pt>
+                <c:pt idx="3">
+                  <c:v>6.0000000000000001E-3</c:v>
+                </c:pt>
+                <c:pt idx="4">
+                  <c:v>7.0000000000000001E-3</c:v>
+                </c:pt>
+                <c:pt idx="5">
+                  <c:v>8.9999999999999993E-3</c:v>
+                </c:pt>
+                <c:pt idx="6">
+                  <c:v>7.0000000000000001E-3</c:v>
+                </c:pt>
+                <c:pt idx="7">
+                  <c:v>7.0000000000000001E-3</c:v>
+                </c:pt>
+                <c:pt idx="8">
+                  <c:v>8.0000000000000002E-3</c:v>
+                </c:pt>
+                <c:pt idx="9">
+                  <c:v>8.0000000000000002E-3</c:v>
+                </c:pt>
+                <c:pt idx="10">
+                  <c:v>8.0000000000000002E-3</c:v>
+                </c:pt>
+                <c:pt idx="11">
+                  <c:v>7.0000000000000001E-3</c:v>
+                </c:pt>
+                <c:pt idx="12">
+                  <c:v>6.0000000000000001E-3</c:v>
+                </c:pt>
+                <c:pt idx="13">
+                  <c:v>8.0000000000000002E-3</c:v>
+                </c:pt>
+                <c:pt idx="14">
+                  <c:v>7.0000000000000001E-3</c:v>
+                </c:pt>
+                <c:pt idx="15">
+                  <c:v>7.0000000000000001E-3</c:v>
+                </c:pt>
+                <c:pt idx="16">
+                  <c:v>7.0000000000000001E-3</c:v>
+                </c:pt>
+                <c:pt idx="17">
+                  <c:v>6.0000000000000001E-3</c:v>
+                </c:pt>
+                <c:pt idx="18">
+                  <c:v>7.0000000000000001E-3</c:v>
+                </c:pt>
+                <c:pt idx="19">
+                  <c:v>7.0000000000000001E-3</c:v>
+                </c:pt>
+                <c:pt idx="20">
+                  <c:v>6.0000000000000001E-3</c:v>
+                </c:pt>
+                <c:pt idx="21">
+                  <c:v>8.0000000000000002E-3</c:v>
+                </c:pt>
+                <c:pt idx="22">
+                  <c:v>5.0000000000000001E-3</c:v>
+                </c:pt>
+                <c:pt idx="23">
+                  <c:v>6.0000000000000001E-3</c:v>
+                </c:pt>
+                <c:pt idx="24">
+                  <c:v>7.0000000000000001E-3</c:v>
+                </c:pt>
+                <c:pt idx="25">
+                  <c:v>6.0000000000000001E-3</c:v>
+                </c:pt>
+                <c:pt idx="26">
+                  <c:v>8.0000000000000002E-3</c:v>
+                </c:pt>
+                <c:pt idx="27">
+                  <c:v>7.0000000000000001E-3</c:v>
+                </c:pt>
+                <c:pt idx="28">
+                  <c:v>8.0000000000000002E-3</c:v>
+                </c:pt>
+                <c:pt idx="29">
+                  <c:v>7.0000000000000001E-3</c:v>
+                </c:pt>
+                <c:pt idx="30">
+                  <c:v>8.0000000000000002E-3</c:v>
+                </c:pt>
+                <c:pt idx="31">
+                  <c:v>8.0000000000000002E-3</c:v>
+                </c:pt>
+                <c:pt idx="32">
+                  <c:v>0.01</c:v>
+                </c:pt>
+                <c:pt idx="33">
+                  <c:v>8.0000000000000002E-3</c:v>
+                </c:pt>
+                <c:pt idx="34">
+                  <c:v>6.0000000000000001E-3</c:v>
+                </c:pt>
+                <c:pt idx="35">
+                  <c:v>7.0000000000000001E-3</c:v>
+                </c:pt>
+                <c:pt idx="36">
+                  <c:v>8.9999999999999993E-3</c:v>
+                </c:pt>
+                <c:pt idx="37">
+                  <c:v>1.0999999999999999E-2</c:v>
+                </c:pt>
+                <c:pt idx="38">
+                  <c:v>0.01</c:v>
+                </c:pt>
+                <c:pt idx="39">
+                  <c:v>8.0000000000000002E-3</c:v>
+                </c:pt>
+                <c:pt idx="40">
+                  <c:v>8.9999999999999993E-3</c:v>
+                </c:pt>
+                <c:pt idx="41">
+                  <c:v>8.9999999999999993E-3</c:v>
+                </c:pt>
+                <c:pt idx="42">
+                  <c:v>8.0000000000000002E-3</c:v>
+                </c:pt>
+                <c:pt idx="43">
+                  <c:v>8.9999999999999993E-3</c:v>
+                </c:pt>
+                <c:pt idx="44">
+                  <c:v>8.9999999999999993E-3</c:v>
+                </c:pt>
+                <c:pt idx="45">
+                  <c:v>8.0000000000000002E-3</c:v>
+                </c:pt>
+                <c:pt idx="46">
+                  <c:v>8.0000000000000002E-3</c:v>
+                </c:pt>
+                <c:pt idx="47">
+                  <c:v>8.9999999999999993E-3</c:v>
+                </c:pt>
+                <c:pt idx="48">
+                  <c:v>8.0000000000000002E-3</c:v>
+                </c:pt>
+                <c:pt idx="49">
+                  <c:v>8.0000000000000002E-3</c:v>
+                </c:pt>
+              </c:numCache>
+            </c:numRef>
+          </c:val>
+          <c:smooth val="0"/>
+          <c:extLst>
+            <c:ext xmlns:c16="http://schemas.microsoft.com/office/drawing/2014/chart" uri="{C3380CC4-5D6E-409C-BE32-E72D297353CC}">
+              <c16:uniqueId val="{00000003-1F39-4760-BDBC-42CE54A30F62}"/>
             </c:ext>
           </c:extLst>
         </c:ser>
@@ -6625,11 +8059,11 @@
           <c:showBubbleSize val="0"/>
         </c:dLbls>
         <c:smooth val="0"/>
-        <c:axId val="1768247952"/>
-        <c:axId val="1748483280"/>
+        <c:axId val="987407872"/>
+        <c:axId val="1114484512"/>
       </c:lineChart>
       <c:catAx>
-        <c:axId val="1768247952"/>
+        <c:axId val="987407872"/>
         <c:scaling>
           <c:orientation val="minMax"/>
         </c:scaling>
@@ -6672,7 +8106,7 @@
             <a:endParaRPr lang="en-US"/>
           </a:p>
         </c:txPr>
-        <c:crossAx val="1748483280"/>
+        <c:crossAx val="1114484512"/>
         <c:crosses val="autoZero"/>
         <c:auto val="1"/>
         <c:lblAlgn val="ctr"/>
@@ -6680,7 +8114,7 @@
         <c:noMultiLvlLbl val="0"/>
       </c:catAx>
       <c:valAx>
-        <c:axId val="1748483280"/>
+        <c:axId val="1114484512"/>
         <c:scaling>
           <c:orientation val="minMax"/>
         </c:scaling>
@@ -6731,7 +8165,7 @@
             <a:endParaRPr lang="en-US"/>
           </a:p>
         </c:txPr>
-        <c:crossAx val="1768247952"/>
+        <c:crossAx val="987407872"/>
         <c:crosses val="autoZero"/>
         <c:crossBetween val="between"/>
       </c:valAx>

</xml_diff>